<commit_message>
Link to this repository added
</commit_message>
<xml_diff>
--- a/Updating Software OTA on A CubeSat LEO Path 2 (text).docx
+++ b/Updating Software OTA on A CubeSat LEO Path 2 (text).docx
@@ -2198,15 +2198,13 @@
         </w:rPr>
         <w:t xml:space="preserve">] </w:t>
       </w:r>
-    </w:p>
-    <w:p>
-      <w:pPr>
-        <w:spacing w:after="0"/>
-        <w:rPr>
-          <w:sz w:val="24"/>
-          <w:szCs w:val="24"/>
-        </w:rPr>
-      </w:pPr>
+      <w:r>
+        <w:rPr>
+          <w:sz w:val="24"/>
+          <w:szCs w:val="24"/>
+        </w:rPr>
+        <w:t>https://github.com/TerryOz/Updating-Software-OTA-on-a-cubeSAT-in-LEO</w:t>
+      </w:r>
     </w:p>
     <w:p>
       <w:pPr>

</xml_diff>